<commit_message>
Todo: image detail interest
</commit_message>
<xml_diff>
--- a/docx/_BaoCaoCuoiKy.docx
+++ b/docx/_BaoCaoCuoiKy.docx
@@ -7700,13 +7700,7 @@
         <w:rPr>
           <w:bCs/>
         </w:rPr>
-        <w:t xml:space="preserve"> </w:t>
-      </w:r>
-      <w:r>
-        <w:rPr>
-          <w:bCs/>
-        </w:rPr>
-        <w:t>admin</w:t>
+        <w:t xml:space="preserve"> admin</w:t>
       </w:r>
     </w:p>
     <w:p>
@@ -11183,13 +11177,7 @@
               <w:rPr>
                 <w:bCs/>
               </w:rPr>
-              <w:t>website</w:t>
-            </w:r>
-            <w:r>
-              <w:rPr>
-                <w:bCs/>
-              </w:rPr>
-              <w:t xml:space="preserve"> admin</w:t>
+              <w:t>website admin</w:t>
             </w:r>
           </w:p>
         </w:tc>
@@ -13768,14 +13756,7 @@
                 <w:sz w:val="28"/>
                 <w:szCs w:val="28"/>
               </w:rPr>
-              <w:t xml:space="preserve"> </w:t>
-            </w:r>
-            <w:r>
-              <w:rPr>
-                <w:sz w:val="28"/>
-                <w:szCs w:val="28"/>
-              </w:rPr>
-              <w:t>tính năng</w:t>
+              <w:t xml:space="preserve"> tính năng</w:t>
             </w:r>
             <w:r>
               <w:rPr>
@@ -14103,8 +14084,6 @@
             <w:r>
               <w:t>Q</w:t>
             </w:r>
-            <w:bookmarkStart w:id="32" w:name="_GoBack"/>
-            <w:bookmarkEnd w:id="32"/>
           </w:p>
         </w:tc>
       </w:tr>
@@ -14132,9 +14111,9 @@
       <w:pPr>
         <w:pStyle w:val="Heading1"/>
       </w:pPr>
-      <w:bookmarkStart w:id="33" w:name="_Toc533021360"/>
-      <w:bookmarkStart w:id="34" w:name="_Toc59001718"/>
-      <w:bookmarkStart w:id="35" w:name="_Toc532329223"/>
+      <w:bookmarkStart w:id="32" w:name="_Toc533021360"/>
+      <w:bookmarkStart w:id="33" w:name="_Toc59001718"/>
+      <w:bookmarkStart w:id="34" w:name="_Toc532329223"/>
       <w:r>
         <w:t xml:space="preserve">CHƯƠNG </w:t>
       </w:r>
@@ -14147,15 +14126,15 @@
       <w:r>
         <w:t>LẬP SƠ ĐỒ PERT CHO DỰ ÁN, XÁC ĐỊNH ĐƯỜNG GĂNG VÀ THỜI GIAN TỐI THIỂU ĐỂ HOÀN THÀNH DỰ ÁN THEO ƯỚC LƯỢNG</w:t>
       </w:r>
+      <w:bookmarkEnd w:id="32"/>
       <w:bookmarkEnd w:id="33"/>
-      <w:bookmarkEnd w:id="34"/>
     </w:p>
     <w:p/>
     <w:p>
       <w:pPr>
         <w:pStyle w:val="Heading1"/>
       </w:pPr>
-      <w:bookmarkStart w:id="36" w:name="_Toc59001719"/>
+      <w:bookmarkStart w:id="35" w:name="_Toc59001719"/>
       <w:r>
         <w:t xml:space="preserve">CHƯƠNG </w:t>
       </w:r>
@@ -14168,7 +14147,7 @@
       <w:r>
         <w:t>TRÌNH BÀY VIỆC PHÂN CÔNG CÔNG VIỆC GIỮA CÁC THÀNH VIÊN TRONG NHÓM ĐỐI VỚI CÁC ĐỀ MỤC CÔNG VIỆC CỦA DỰ ÁN</w:t>
       </w:r>
-      <w:bookmarkEnd w:id="36"/>
+      <w:bookmarkEnd w:id="35"/>
     </w:p>
     <w:tbl>
       <w:tblPr>
@@ -14539,7 +14518,7 @@
       <w:pPr>
         <w:pStyle w:val="Heading1"/>
       </w:pPr>
-      <w:bookmarkStart w:id="37" w:name="_Toc59001720"/>
+      <w:bookmarkStart w:id="36" w:name="_Toc59001720"/>
       <w:r>
         <w:t xml:space="preserve">CHƯƠNG </w:t>
       </w:r>
@@ -14552,7 +14531,7 @@
       <w:r>
         <w:t>KẾ HOẠCH VÀ QUY TRÌNH KIỂM THỬ</w:t>
       </w:r>
-      <w:bookmarkEnd w:id="37"/>
+      <w:bookmarkEnd w:id="36"/>
     </w:p>
     <w:tbl>
       <w:tblPr>
@@ -14768,7 +14747,7 @@
       <w:pPr>
         <w:pStyle w:val="Bng"/>
       </w:pPr>
-      <w:bookmarkStart w:id="38" w:name="_Toc58940208"/>
+      <w:bookmarkStart w:id="37" w:name="_Toc58940208"/>
       <w:r>
         <w:t>Bả</w:t>
       </w:r>
@@ -14780,6 +14759,19 @@
       </w:r>
       <w:r>
         <w:t>Revision history</w:t>
+      </w:r>
+      <w:bookmarkEnd w:id="37"/>
+    </w:p>
+    <w:p>
+      <w:pPr>
+        <w:pStyle w:val="Heading2"/>
+      </w:pPr>
+      <w:bookmarkStart w:id="38" w:name="_Toc59001721"/>
+      <w:r>
+        <w:t>1.</w:t>
+      </w:r>
+      <w:r>
+        <w:t xml:space="preserve"> GIỚI THIỆU</w:t>
       </w:r>
       <w:bookmarkEnd w:id="38"/>
     </w:p>
@@ -14787,12 +14779,15 @@
       <w:pPr>
         <w:pStyle w:val="Heading2"/>
       </w:pPr>
-      <w:bookmarkStart w:id="39" w:name="_Toc59001721"/>
-      <w:r>
-        <w:t>1.</w:t>
-      </w:r>
-      <w:r>
-        <w:t xml:space="preserve"> GIỚI THIỆU</w:t>
+      <w:bookmarkStart w:id="39" w:name="_Toc59001722"/>
+      <w:r>
+        <w:t>2</w:t>
+      </w:r>
+      <w:r>
+        <w:t>.</w:t>
+      </w:r>
+      <w:r>
+        <w:t xml:space="preserve"> TÀI LIỆU THAM KHẢO</w:t>
       </w:r>
       <w:bookmarkEnd w:id="39"/>
     </w:p>
@@ -14800,15 +14795,15 @@
       <w:pPr>
         <w:pStyle w:val="Heading2"/>
       </w:pPr>
-      <w:bookmarkStart w:id="40" w:name="_Toc59001722"/>
-      <w:r>
-        <w:t>2</w:t>
+      <w:bookmarkStart w:id="40" w:name="_Toc59001723"/>
+      <w:r>
+        <w:t>3</w:t>
       </w:r>
       <w:r>
         <w:t>.</w:t>
       </w:r>
       <w:r>
-        <w:t xml:space="preserve"> TÀI LIỆU THAM KHẢO</w:t>
+        <w:t xml:space="preserve"> LỊCH TRÌNH CÔNG VIỆC</w:t>
       </w:r>
       <w:bookmarkEnd w:id="40"/>
     </w:p>
@@ -14816,15 +14811,15 @@
       <w:pPr>
         <w:pStyle w:val="Heading2"/>
       </w:pPr>
-      <w:bookmarkStart w:id="41" w:name="_Toc59001723"/>
-      <w:r>
-        <w:t>3</w:t>
+      <w:bookmarkStart w:id="41" w:name="_Toc59001724"/>
+      <w:r>
+        <w:t>4</w:t>
       </w:r>
       <w:r>
         <w:t>.</w:t>
       </w:r>
       <w:r>
-        <w:t xml:space="preserve"> LỊCH TRÌNH CÔNG VIỆC</w:t>
+        <w:t xml:space="preserve"> NHỮNG YÊU CẦU VỀ TÀI NGUYÊNGIỚI THIỆU</w:t>
       </w:r>
       <w:bookmarkEnd w:id="41"/>
     </w:p>
@@ -14832,15 +14827,15 @@
       <w:pPr>
         <w:pStyle w:val="Heading2"/>
       </w:pPr>
-      <w:bookmarkStart w:id="42" w:name="_Toc59001724"/>
-      <w:r>
-        <w:t>4</w:t>
+      <w:bookmarkStart w:id="42" w:name="_Toc59001725"/>
+      <w:r>
+        <w:t>5</w:t>
       </w:r>
       <w:r>
         <w:t>.</w:t>
       </w:r>
       <w:r>
-        <w:t xml:space="preserve"> NHỮNG YÊU CẦU VỀ TÀI NGUYÊNGIỚI THIỆU</w:t>
+        <w:t xml:space="preserve"> PHẠM VI KIỂM THỬGIỚI THIỆU</w:t>
       </w:r>
       <w:bookmarkEnd w:id="42"/>
     </w:p>
@@ -14848,15 +14843,15 @@
       <w:pPr>
         <w:pStyle w:val="Heading2"/>
       </w:pPr>
-      <w:bookmarkStart w:id="43" w:name="_Toc59001725"/>
-      <w:r>
-        <w:t>5</w:t>
+      <w:bookmarkStart w:id="43" w:name="_Toc59001726"/>
+      <w:r>
+        <w:t>6</w:t>
       </w:r>
       <w:r>
         <w:t>.</w:t>
       </w:r>
       <w:r>
-        <w:t xml:space="preserve"> PHẠM VI KIỂM THỬGIỚI THIỆU</w:t>
+        <w:t xml:space="preserve"> CHIẾN LƯỢC KIỂM THỬ</w:t>
       </w:r>
       <w:bookmarkEnd w:id="43"/>
     </w:p>
@@ -14864,15 +14859,15 @@
       <w:pPr>
         <w:pStyle w:val="Heading2"/>
       </w:pPr>
-      <w:bookmarkStart w:id="44" w:name="_Toc59001726"/>
-      <w:r>
-        <w:t>6</w:t>
+      <w:bookmarkStart w:id="44" w:name="_Toc59001727"/>
+      <w:r>
+        <w:t>7</w:t>
       </w:r>
       <w:r>
         <w:t>.</w:t>
       </w:r>
       <w:r>
-        <w:t xml:space="preserve"> CHIẾN LƯỢC KIỂM THỬ</w:t>
+        <w:t xml:space="preserve"> ĐIỀU KIỆN CHẤP NHẬN</w:t>
       </w:r>
       <w:bookmarkEnd w:id="44"/>
     </w:p>
@@ -14880,33 +14875,17 @@
       <w:pPr>
         <w:pStyle w:val="Heading2"/>
       </w:pPr>
-      <w:bookmarkStart w:id="45" w:name="_Toc59001727"/>
-      <w:r>
-        <w:t>7</w:t>
+      <w:bookmarkStart w:id="45" w:name="_Toc59001728"/>
+      <w:r>
+        <w:t>8</w:t>
       </w:r>
       <w:r>
         <w:t>.</w:t>
       </w:r>
       <w:r>
-        <w:t xml:space="preserve"> ĐIỀU KIỆN CHẤP NHẬN</w:t>
+        <w:t xml:space="preserve"> DEFECT TRACKING</w:t>
       </w:r>
       <w:bookmarkEnd w:id="45"/>
-    </w:p>
-    <w:p>
-      <w:pPr>
-        <w:pStyle w:val="Heading2"/>
-      </w:pPr>
-      <w:bookmarkStart w:id="46" w:name="_Toc59001728"/>
-      <w:r>
-        <w:t>8</w:t>
-      </w:r>
-      <w:r>
-        <w:t>.</w:t>
-      </w:r>
-      <w:r>
-        <w:t xml:space="preserve"> DEFECT TRACKING</w:t>
-      </w:r>
-      <w:bookmarkEnd w:id="46"/>
     </w:p>
     <w:p/>
     <w:p>
@@ -14918,7 +14897,7 @@
       <w:pPr>
         <w:pStyle w:val="Heading1"/>
       </w:pPr>
-      <w:bookmarkStart w:id="47" w:name="_Toc59001729"/>
+      <w:bookmarkStart w:id="46" w:name="_Toc59001729"/>
       <w:r>
         <w:t xml:space="preserve">CHƯƠNG </w:t>
       </w:r>
@@ -14931,7 +14910,7 @@
       <w:r>
         <w:t>MỘT SỐ RỦI RO, KHÓ KHĂN CÓ THỂ GẶP PHẢI TRONG QUÁ TRÌNH THỰC HIỆN ĐỀ TÀI</w:t>
       </w:r>
-      <w:bookmarkEnd w:id="47"/>
+      <w:bookmarkEnd w:id="46"/>
     </w:p>
     <w:tbl>
       <w:tblPr>
@@ -15278,7 +15257,7 @@
       <w:pPr>
         <w:pStyle w:val="Bng"/>
       </w:pPr>
-      <w:bookmarkStart w:id="48" w:name="_Toc58940209"/>
+      <w:bookmarkStart w:id="47" w:name="_Toc58940209"/>
       <w:r>
         <w:t>Bả</w:t>
       </w:r>
@@ -15291,13 +15270,13 @@
       <w:r>
         <w:t>Phân chia công việc và ký hiệu</w:t>
       </w:r>
-      <w:bookmarkEnd w:id="48"/>
+      <w:bookmarkEnd w:id="47"/>
     </w:p>
     <w:p>
       <w:pPr>
         <w:pStyle w:val="Heading1"/>
       </w:pPr>
-      <w:bookmarkStart w:id="49" w:name="_Toc59001730"/>
+      <w:bookmarkStart w:id="48" w:name="_Toc59001730"/>
       <w:r>
         <w:t xml:space="preserve">CHƯƠNG </w:t>
       </w:r>
@@ -15310,7 +15289,7 @@
       <w:r>
         <w:t>KINH NGHIỆM RÚT RA TỪ QUÁ TRÌNH THỰC HIỆN ĐỀ TÀI</w:t>
       </w:r>
-      <w:bookmarkEnd w:id="49"/>
+      <w:bookmarkEnd w:id="48"/>
     </w:p>
     <w:p/>
     <w:p>
@@ -15324,8 +15303,8 @@
           <w:szCs w:val="26"/>
         </w:rPr>
       </w:pPr>
-      <w:bookmarkStart w:id="50" w:name="_Toc533021361"/>
-      <w:bookmarkStart w:id="51" w:name="_Toc59001731"/>
+      <w:bookmarkStart w:id="49" w:name="_Toc533021361"/>
+      <w:bookmarkStart w:id="50" w:name="_Toc59001731"/>
       <w:r>
         <w:rPr>
           <w:rFonts w:cs="Times New Roman"/>
@@ -15335,9 +15314,9 @@
         <w:lastRenderedPageBreak/>
         <w:t>KẾT LUẬN</w:t>
       </w:r>
-      <w:bookmarkEnd w:id="35"/>
+      <w:bookmarkEnd w:id="34"/>
+      <w:bookmarkEnd w:id="49"/>
       <w:bookmarkEnd w:id="50"/>
-      <w:bookmarkEnd w:id="51"/>
     </w:p>
     <w:p>
       <w:pPr>
@@ -15360,8 +15339,8 @@
           <w:b/>
         </w:rPr>
       </w:pPr>
-      <w:bookmarkStart w:id="52" w:name="_Toc532321039"/>
-      <w:bookmarkStart w:id="53" w:name="_Toc532329224"/>
+      <w:bookmarkStart w:id="51" w:name="_Toc532321039"/>
+      <w:bookmarkStart w:id="52" w:name="_Toc532329224"/>
       <w:r>
         <w:rPr>
           <w:b/>
@@ -15374,8 +15353,8 @@
         </w:rPr>
         <w:t>ƯU ĐIỂM</w:t>
       </w:r>
+      <w:bookmarkEnd w:id="51"/>
       <w:bookmarkEnd w:id="52"/>
-      <w:bookmarkEnd w:id="53"/>
     </w:p>
     <w:p>
       <w:pPr>
@@ -15422,15 +15401,15 @@
       <w:pPr>
         <w:pStyle w:val="Heading1"/>
       </w:pPr>
-      <w:bookmarkStart w:id="54" w:name="_Toc532329225"/>
-      <w:bookmarkStart w:id="55" w:name="_Toc533021362"/>
-      <w:bookmarkStart w:id="56" w:name="_Toc59001732"/>
+      <w:bookmarkStart w:id="53" w:name="_Toc532329225"/>
+      <w:bookmarkStart w:id="54" w:name="_Toc533021362"/>
+      <w:bookmarkStart w:id="55" w:name="_Toc59001732"/>
       <w:r>
         <w:t>DANH MỤC TÀI LIỆU THAM KHẢO</w:t>
       </w:r>
+      <w:bookmarkEnd w:id="53"/>
       <w:bookmarkEnd w:id="54"/>
       <w:bookmarkEnd w:id="55"/>
-      <w:bookmarkEnd w:id="56"/>
       <w:r>
         <w:t xml:space="preserve"> </w:t>
       </w:r>
@@ -15470,6 +15449,14 @@
           <w:sz w:val="22"/>
         </w:rPr>
       </w:pPr>
+      <w:r>
+        <w:rPr>
+          <w:sz w:val="22"/>
+        </w:rPr>
+        <w:t>ádasdasd</w:t>
+      </w:r>
+      <w:bookmarkStart w:id="56" w:name="_GoBack"/>
+      <w:bookmarkEnd w:id="56"/>
     </w:p>
     <w:sectPr>
       <w:footerReference w:type="first" r:id="rId12"/>
@@ -22241,7 +22228,7 @@
 </file>
 
 <file path=customXml/itemProps1.xml><?xml version="1.0" encoding="utf-8"?>
-<ds:datastoreItem xmlns:ds="http://schemas.openxmlformats.org/officeDocument/2006/customXml" ds:itemID="{A3408EBF-1EE7-4D23-B05A-E1EED1676CD3}">
+<ds:datastoreItem xmlns:ds="http://schemas.openxmlformats.org/officeDocument/2006/customXml" ds:itemID="{E5DF5EA2-6624-49C1-87B4-4B0E05DC74CA}">
   <ds:schemaRefs>
     <ds:schemaRef ds:uri="http://schemas.openxmlformats.org/officeDocument/2006/bibliography"/>
   </ds:schemaRefs>

</xml_diff>